<commit_message>
2020.7.27 three commit plan
</commit_message>
<xml_diff>
--- a/Doc/四字诀伪代码部分.docx
+++ b/Doc/四字诀伪代码部分.docx
@@ -4,24 +4,17 @@
   <w:body>
     <w:p>
       <w:pPr>
-        <w:jc w:val="center"/>
-        <w:rPr>
-          <w:b/>
-          <w:sz w:val="28"/>
-        </w:rPr>
-      </w:pPr>
-      <w:r>
-        <w:rPr>
-          <w:b/>
-          <w:sz w:val="28"/>
-        </w:rPr>
+        <w:pStyle w:val="a7"/>
+        <w:rPr>
+          <w:rFonts w:hint="eastAsia"/>
+        </w:rPr>
+      </w:pPr>
+      <w:r>
         <w:t>程序文字描述</w:t>
       </w:r>
       <w:r>
         <w:rPr>
           <w:rFonts w:hint="eastAsia"/>
-          <w:b/>
-          <w:sz w:val="28"/>
         </w:rPr>
         <w:t>部分</w:t>
       </w:r>
@@ -3737,7 +3730,110 @@
         </w:tc>
       </w:tr>
     </w:tbl>
-    <w:p/>
+    <w:p>
+      <w:pPr>
+        <w:rPr>
+          <w:rFonts w:hint="eastAsia"/>
+        </w:rPr>
+      </w:pPr>
+      <w:r>
+        <w:t>机器人行走算法（没有给与每一步详细的计算过程）</w:t>
+      </w:r>
+    </w:p>
+    <w:p>
+      <w:pPr>
+        <w:pStyle w:val="a5"/>
+        <w:numPr>
+          <w:ilvl w:val="0"/>
+          <w:numId w:val="4"/>
+        </w:numPr>
+        <w:ind w:firstLineChars="0"/>
+      </w:pPr>
+      <w:r>
+        <w:rPr>
+          <w:rFonts w:hint="eastAsia"/>
+        </w:rPr>
+        <w:t>通过随机算法，随机移动机器人要走的子，通过拓扑关系移动该子可以移动的方向，判断要移动的拓扑点</w:t>
+      </w:r>
+      <w:r>
+        <w:rPr>
+          <w:rFonts w:hint="eastAsia"/>
+        </w:rPr>
+        <w:t>是否有别的子在哪里</w:t>
+      </w:r>
+      <w:r>
+        <w:rPr>
+          <w:rFonts w:hint="eastAsia"/>
+        </w:rPr>
+        <w:t>，</w:t>
+      </w:r>
+      <w:r>
+        <w:rPr>
+          <w:rFonts w:hint="eastAsia"/>
+        </w:rPr>
+        <w:t>如果没有其他子占用就移动到该位置。</w:t>
+      </w:r>
+    </w:p>
+    <w:p>
+      <w:pPr>
+        <w:pStyle w:val="a5"/>
+        <w:numPr>
+          <w:ilvl w:val="0"/>
+          <w:numId w:val="4"/>
+        </w:numPr>
+        <w:ind w:firstLineChars="0"/>
+      </w:pPr>
+      <w:r>
+        <w:rPr>
+          <w:rFonts w:hint="eastAsia"/>
+        </w:rPr>
+        <w:t>如果有其他子占用该子的位置，改变方向。如果该子没有位置可以移动，就需要再次随机移动其他的子再次判断是都可以行走。</w:t>
+      </w:r>
+    </w:p>
+    <w:p>
+      <w:pPr>
+        <w:rPr>
+          <w:rFonts w:hint="eastAsia"/>
+        </w:rPr>
+      </w:pPr>
+      <w:r>
+        <w:t>人方面的算法（每次行走前需要判断人的子是否有可以行走的方向）</w:t>
+      </w:r>
+    </w:p>
+    <w:p>
+      <w:pPr>
+        <w:pStyle w:val="a5"/>
+        <w:numPr>
+          <w:ilvl w:val="0"/>
+          <w:numId w:val="5"/>
+        </w:numPr>
+        <w:ind w:firstLineChars="0"/>
+      </w:pPr>
+      <w:r>
+        <w:rPr>
+          <w:rFonts w:hint="eastAsia"/>
+        </w:rPr>
+        <w:lastRenderedPageBreak/>
+        <w:t>人移动子时也需要在拓扑方向中进行比较只要合法的方向才可以行动，其他方向都是不能想走子的。</w:t>
+      </w:r>
+    </w:p>
+    <w:p>
+      <w:pPr>
+        <w:rPr>
+          <w:rFonts w:hint="eastAsia"/>
+        </w:rPr>
+      </w:pPr>
+      <w:r>
+        <w:t>移动玩子后要进行第四部的吃子判断，以及胜负判断。</w:t>
+      </w:r>
+    </w:p>
+    <w:p>
+      <w:pPr>
+        <w:rPr>
+          <w:rFonts w:hint="eastAsia"/>
+        </w:rPr>
+      </w:pPr>
+    </w:p>
     <w:p>
       <w:r>
         <w:rPr>
@@ -3777,19 +3873,16 @@
             <v:path o:extrusionok="f" gradientshapeok="t" o:connecttype="rect"/>
             <o:lock v:ext="edit" aspectratio="t"/>
           </v:shapetype>
-          <v:shape id="_x0000_i1025" type="#_x0000_t75" style="width:297.55pt;height:212.65pt" o:ole="">
+          <v:shape id="_x0000_i1025" type="#_x0000_t75" style="width:297.8pt;height:212.55pt" o:ole="">
             <v:imagedata r:id="rId8" o:title=""/>
           </v:shape>
-          <o:OLEObject Type="Embed" ProgID="Visio.Drawing.15" ShapeID="_x0000_i1025" DrawAspect="Content" ObjectID="_1657351912" r:id="rId9"/>
+          <o:OLEObject Type="Embed" ProgID="Visio.Drawing.15" ShapeID="_x0000_i1025" DrawAspect="Content" ObjectID="_1657375946" r:id="rId9"/>
         </w:object>
       </w:r>
     </w:p>
     <w:p>
       <w:r>
-        <w:rPr>
-          <w:rFonts w:hint="eastAsia"/>
-        </w:rPr>
-        <w:t>3</w:t>
+        <w:t>4</w:t>
       </w:r>
       <w:r>
         <w:rPr>
@@ -4845,9 +4938,6 @@
           <w:numId w:val="2"/>
         </w:numPr>
         <w:ind w:firstLineChars="0"/>
-        <w:rPr>
-          <w:rFonts w:hint="eastAsia"/>
-        </w:rPr>
       </w:pPr>
       <w:r>
         <w:rPr>
@@ -4958,7 +5048,14 @@
         <w:rPr>
           <w:rFonts w:hint="eastAsia"/>
         </w:rPr>
-        <w:t>并且该行（列）棋子数量一定为</w:t>
+        <w:t>并且该行（列）棋子数量</w:t>
+      </w:r>
+      <w:r>
+        <w:rPr>
+          <w:rFonts w:hint="eastAsia"/>
+        </w:rPr>
+        <w:lastRenderedPageBreak/>
+        <w:t>一定为</w:t>
       </w:r>
       <w:r>
         <w:rPr>
@@ -4981,9 +5078,6 @@
           <w:numId w:val="2"/>
         </w:numPr>
         <w:ind w:firstLineChars="0"/>
-        <w:rPr>
-          <w:rFonts w:hint="eastAsia"/>
-        </w:rPr>
       </w:pPr>
       <w:r>
         <w:rPr>
@@ -5039,45 +5133,36 @@
         </w:rPr>
         <w:t>状态即可。</w:t>
       </w:r>
-    </w:p>
-    <w:p/>
-    <w:p/>
-    <w:p>
-      <w:pPr>
-        <w:rPr>
-          <w:rFonts w:hint="eastAsia"/>
-        </w:rPr>
-      </w:pPr>
     </w:p>
     <w:p>
       <w:pPr>
-        <w:jc w:val="center"/>
-        <w:rPr>
-          <w:b/>
-          <w:sz w:val="28"/>
-        </w:rPr>
-      </w:pPr>
-      <w:r>
-        <w:rPr>
-          <w:b/>
-          <w:sz w:val="28"/>
-        </w:rPr>
-        <w:lastRenderedPageBreak/>
-        <w:t>程序界面部分</w:t>
-      </w:r>
+        <w:rPr>
+          <w:rFonts w:hint="eastAsia"/>
+        </w:rPr>
+      </w:pPr>
     </w:p>
     <w:p>
       <w:pPr>
+        <w:pStyle w:val="a7"/>
+      </w:pPr>
+      <w:r>
+        <w:t>程序界面部分</w:t>
+      </w:r>
+    </w:p>
+    <w:bookmarkStart w:id="0" w:name="_GoBack"/>
+    <w:p>
+      <w:pPr>
         <w:jc w:val="center"/>
       </w:pPr>
       <w:r>
         <w:object w:dxaOrig="15241" w:dyaOrig="23880">
-          <v:shape id="_x0000_i1026" type="#_x0000_t75" style="width:290.5pt;height:454.9pt" o:ole="">
+          <v:shape id="_x0000_i1026" type="#_x0000_t75" style="width:290.3pt;height:455.05pt" o:ole="">
             <v:imagedata r:id="rId10" o:title=""/>
           </v:shape>
-          <o:OLEObject Type="Embed" ProgID="Visio.Drawing.15" ShapeID="_x0000_i1026" DrawAspect="Content" ObjectID="_1657351913" r:id="rId11"/>
+          <o:OLEObject Type="Embed" ProgID="Visio.Drawing.15" ShapeID="_x0000_i1026" DrawAspect="Content" ObjectID="_1657375947" r:id="rId11"/>
         </w:object>
       </w:r>
+      <w:bookmarkEnd w:id="0"/>
     </w:p>
     <w:p>
       <w:pPr>
@@ -5148,11 +5233,22 @@
       </w:r>
     </w:p>
     <w:p>
-      <w:r>
-        <w:rPr>
-          <w:rFonts w:hint="eastAsia"/>
-        </w:rPr>
-        <w:t>显示实现</w:t>
+      <w:pPr>
+        <w:rPr>
+          <w:rFonts w:hint="eastAsia"/>
+        </w:rPr>
+      </w:pPr>
+      <w:r>
+        <w:rPr>
+          <w:rFonts w:hint="eastAsia"/>
+        </w:rPr>
+        <w:t>第一阶段只</w:t>
+      </w:r>
+      <w:r>
+        <w:rPr>
+          <w:rFonts w:hint="eastAsia"/>
+        </w:rPr>
+        <w:t>实现</w:t>
       </w:r>
       <w:r>
         <w:rPr>
@@ -5166,32 +5262,14 @@
         </w:rPr>
         <w:t>界面开发部分。</w:t>
       </w:r>
-    </w:p>
-    <w:p/>
-    <w:p/>
-    <w:p/>
-    <w:p/>
-    <w:p/>
-    <w:p>
-      <w:pPr>
-        <w:rPr>
-          <w:rFonts w:hint="eastAsia"/>
-        </w:rPr>
-      </w:pPr>
     </w:p>
     <w:p>
       <w:pPr>
-        <w:jc w:val="center"/>
-        <w:rPr>
-          <w:b/>
-          <w:sz w:val="28"/>
-        </w:rPr>
-      </w:pPr>
-      <w:r>
-        <w:rPr>
-          <w:rFonts w:hint="eastAsia"/>
-          <w:b/>
-          <w:sz w:val="28"/>
+        <w:pStyle w:val="a7"/>
+      </w:pPr>
+      <w:r>
+        <w:rPr>
+          <w:rFonts w:hint="eastAsia"/>
         </w:rPr>
         <w:lastRenderedPageBreak/>
         <w:t>程序伪代码部分</w:t>
@@ -5200,7 +5278,6 @@
     <w:p>
       <w:pPr>
         <w:rPr>
-          <w:rFonts w:hint="eastAsia"/>
           <w:b/>
           <w:sz w:val="28"/>
         </w:rPr>
@@ -5263,7 +5340,7 @@
           <w:ilvl w:val="0"/>
           <w:numId w:val="3"/>
         </w:numPr>
-        <w:ind w:firstLineChars="0"/>
+        <w:ind w:firstLine="420"/>
       </w:pPr>
       <w:r>
         <w:t>该</w:t>
@@ -5283,10 +5360,8 @@
     </w:p>
     <w:p>
       <w:pPr>
+        <w:ind w:firstLineChars="200" w:firstLine="420"/>
         <w:jc w:val="center"/>
-        <w:rPr>
-          <w:rFonts w:hint="eastAsia"/>
-        </w:rPr>
       </w:pPr>
       <w:r>
         <w:t>MapbuleChessman</w:t>
@@ -5305,7 +5380,7 @@
           <w:ilvl w:val="0"/>
           <w:numId w:val="3"/>
         </w:numPr>
-        <w:ind w:firstLineChars="0"/>
+        <w:ind w:firstLine="420"/>
       </w:pPr>
       <w:r>
         <w:rPr>
@@ -5340,10 +5415,8 @@
     </w:p>
     <w:p>
       <w:pPr>
+        <w:ind w:firstLineChars="200" w:firstLine="420"/>
         <w:jc w:val="center"/>
-        <w:rPr>
-          <w:rFonts w:hint="eastAsia"/>
-        </w:rPr>
       </w:pPr>
       <w:r>
         <w:rPr>
@@ -5398,6 +5471,9 @@
       </w:r>
     </w:p>
     <w:p>
+      <w:pPr>
+        <w:ind w:firstLineChars="200" w:firstLine="420"/>
+      </w:pPr>
       <w:r>
         <w:rPr>
           <w:rFonts w:hint="eastAsia"/>
@@ -5424,6 +5500,9 @@
       </w:r>
     </w:p>
     <w:p>
+      <w:pPr>
+        <w:ind w:firstLineChars="200" w:firstLine="420"/>
+      </w:pPr>
       <w:r>
         <w:t>主要程序需要提供的内容类</w:t>
       </w:r>
@@ -5437,15 +5516,16 @@
       </w:r>
     </w:p>
     <w:p>
+      <w:pPr>
+        <w:ind w:firstLineChars="200" w:firstLine="420"/>
+      </w:pPr>
       <w:r>
         <w:t>提供的方法主要有：</w:t>
       </w:r>
     </w:p>
     <w:p>
       <w:pPr>
-        <w:rPr>
-          <w:rFonts w:hint="eastAsia"/>
-        </w:rPr>
+        <w:ind w:firstLineChars="200" w:firstLine="420"/>
       </w:pPr>
       <w:r>
         <w:t>init</w:t>
@@ -5466,10 +5546,7 @@
         <w:t>、</w:t>
       </w:r>
       <w:r>
-        <w:t>get</w:t>
-      </w:r>
-      <w:r>
-        <w:t>ChessTopologyArray</w:t>
+        <w:t>getChessTopologyArray</w:t>
       </w:r>
       <w:r>
         <w:t>（</w:t>
@@ -5558,9 +5635,7 @@
     </w:p>
     <w:p>
       <w:pPr>
-        <w:rPr>
-          <w:rFonts w:hint="eastAsia"/>
-        </w:rPr>
+        <w:ind w:firstLineChars="200" w:firstLine="420"/>
       </w:pPr>
       <w:r>
         <w:t>CheckerboardClass</w:t>
@@ -5596,25 +5671,190 @@
         <w:t>Coord</w:t>
       </w:r>
       <w:r>
-        <w:t>。</w:t>
-      </w:r>
-      <w:r>
-        <w:t>的查询，加载。</w:t>
+        <w:t>。的查询，加载。</w:t>
       </w:r>
     </w:p>
     <w:p>
       <w:pPr>
-        <w:rPr>
-          <w:rFonts w:hint="eastAsia"/>
-        </w:rPr>
+        <w:ind w:firstLineChars="200" w:firstLine="420"/>
       </w:pPr>
       <w:r>
         <w:t>其他内容详细见程序代码。</w:t>
       </w:r>
-      <w:bookmarkStart w:id="0" w:name="_GoBack"/>
-      <w:bookmarkEnd w:id="0"/>
     </w:p>
     <w:p/>
+    <w:p>
+      <w:pPr>
+        <w:pStyle w:val="a7"/>
+        <w:rPr>
+          <w:rFonts w:hint="eastAsia"/>
+        </w:rPr>
+      </w:pPr>
+      <w:r>
+        <w:t>未来的展望</w:t>
+      </w:r>
+    </w:p>
+    <w:p>
+      <w:pPr>
+        <w:ind w:firstLineChars="200" w:firstLine="420"/>
+      </w:pPr>
+      <w:r>
+        <w:t>首先实现版本</w:t>
+      </w:r>
+      <w:r>
+        <w:rPr>
+          <w:rFonts w:hint="eastAsia"/>
+        </w:rPr>
+        <w:t>1.0</w:t>
+      </w:r>
+      <w:r>
+        <w:rPr>
+          <w:rFonts w:hint="eastAsia"/>
+        </w:rPr>
+        <w:t>的程序，</w:t>
+      </w:r>
+      <w:r>
+        <w:rPr>
+          <w:rFonts w:hint="eastAsia"/>
+        </w:rPr>
+        <w:t>只是开发了该棋局的基本走棋，提供局域网人人匹配，机器行走算法，没有提供智能行走算法。</w:t>
+      </w:r>
+    </w:p>
+    <w:p>
+      <w:pPr>
+        <w:ind w:firstLineChars="200" w:firstLine="420"/>
+      </w:pPr>
+      <w:r>
+        <w:rPr>
+          <w:rFonts w:hint="eastAsia"/>
+        </w:rPr>
+        <w:t>其次在版本</w:t>
+      </w:r>
+      <w:r>
+        <w:rPr>
+          <w:rFonts w:hint="eastAsia"/>
+        </w:rPr>
+        <w:t>2.0</w:t>
+      </w:r>
+      <w:r>
+        <w:rPr>
+          <w:rFonts w:hint="eastAsia"/>
+        </w:rPr>
+        <w:t>中添加人工智能的部分，提高机器人的算法功能，同时</w:t>
+      </w:r>
+      <w:r>
+        <w:rPr>
+          <w:rFonts w:hint="eastAsia"/>
+        </w:rPr>
+        <w:t>引入语音系统可以实现语音走棋。同时为了更好的开发提供给标准的供初学使用。</w:t>
+      </w:r>
+    </w:p>
+    <w:p>
+      <w:pPr>
+        <w:ind w:firstLineChars="200" w:firstLine="420"/>
+      </w:pPr>
+      <w:r>
+        <w:t>希望该游戏能集思广益开发出更多该系列的棋局走法，</w:t>
+      </w:r>
+      <w:r>
+        <w:rPr>
+          <w:rFonts w:hint="eastAsia"/>
+        </w:rPr>
+        <w:t>BF,BS,BE,BT,4,6,8,1</w:t>
+      </w:r>
+      <w:r>
+        <w:t>2</w:t>
+      </w:r>
+      <w:r>
+        <w:rPr>
+          <w:rFonts w:hint="eastAsia"/>
+        </w:rPr>
+        <w:t>等子决，后续开发的希望能够对棋子进行不同功能的分类，提升游戏的复杂度。</w:t>
+      </w:r>
+    </w:p>
+    <w:p>
+      <w:pPr>
+        <w:ind w:firstLineChars="200" w:firstLine="420"/>
+        <w:rPr>
+          <w:rFonts w:hint="eastAsia"/>
+        </w:rPr>
+      </w:pPr>
+      <w:r>
+        <w:t>当然我业余开发者希望有志之士能够给出更好的算法，改进游戏开发性能，</w:t>
+      </w:r>
+      <w:r>
+        <w:t>我的代码代码公布在</w:t>
+      </w:r>
+      <w:hyperlink r:id="rId12" w:history="1">
+        <w:r>
+          <w:rPr>
+            <w:rStyle w:val="a8"/>
+          </w:rPr>
+          <w:t>https://github.com/mu116699/matlab-ANNandKringing</w:t>
+        </w:r>
+      </w:hyperlink>
+      <w:r>
+        <w:t>，希望可以改进的游戏能够上传到</w:t>
+      </w:r>
+      <w:r>
+        <w:t>github</w:t>
+      </w:r>
+      <w:r>
+        <w:t>。</w:t>
+      </w:r>
+      <w:r>
+        <w:t>该</w:t>
+      </w:r>
+      <w:r>
+        <w:t>小游戏</w:t>
+      </w:r>
+      <w:r>
+        <w:t>基于</w:t>
+      </w:r>
+      <w:r>
+        <w:t>QT</w:t>
+      </w:r>
+      <w:r>
+        <w:t>开发，源码基础程序使用</w:t>
+      </w:r>
+      <w:r>
+        <w:t>C++</w:t>
+      </w:r>
+      <w:r>
+        <w:t>可以在不同平台进行编译，在不同平台（</w:t>
+      </w:r>
+      <w:r>
+        <w:t>Windows</w:t>
+      </w:r>
+      <w:r>
+        <w:t>、</w:t>
+      </w:r>
+      <w:r>
+        <w:t>Mac</w:t>
+      </w:r>
+      <w:r>
+        <w:t>、</w:t>
+      </w:r>
+      <w:r>
+        <w:t>IOS</w:t>
+      </w:r>
+      <w:r>
+        <w:t>、</w:t>
+      </w:r>
+      <w:r>
+        <w:t>Android</w:t>
+      </w:r>
+      <w:r>
+        <w:t>）运行。</w:t>
+      </w:r>
+    </w:p>
+    <w:p>
+      <w:pPr>
+        <w:rPr>
+          <w:rFonts w:hint="eastAsia"/>
+        </w:rPr>
+      </w:pPr>
+    </w:p>
     <w:sectPr>
       <w:pgSz w:w="11906" w:h="16838"/>
       <w:pgMar w:top="1440" w:right="1800" w:bottom="1440" w:left="1800" w:header="851" w:footer="992" w:gutter="0"/>
@@ -5666,10 +5906,10 @@
 <file path=word/numbering.xml><?xml version="1.0" encoding="utf-8"?>
 <w:numbering xmlns:wpc="http://schemas.microsoft.com/office/word/2010/wordprocessingCanvas" xmlns:mc="http://schemas.openxmlformats.org/markup-compatibility/2006" xmlns:o="urn:schemas-microsoft-com:office:office" xmlns:r="http://schemas.openxmlformats.org/officeDocument/2006/relationships" xmlns:m="http://schemas.openxmlformats.org/officeDocument/2006/math" xmlns:v="urn:schemas-microsoft-com:vml" xmlns:wp14="http://schemas.microsoft.com/office/word/2010/wordprocessingDrawing" xmlns:wp="http://schemas.openxmlformats.org/drawingml/2006/wordprocessingDrawing" xmlns:w10="urn:schemas-microsoft-com:office:word" xmlns:w="http://schemas.openxmlformats.org/wordprocessingml/2006/main" xmlns:w14="http://schemas.microsoft.com/office/word/2010/wordml" xmlns:w15="http://schemas.microsoft.com/office/word/2012/wordml" xmlns:wpg="http://schemas.microsoft.com/office/word/2010/wordprocessingGroup" xmlns:wpi="http://schemas.microsoft.com/office/word/2010/wordprocessingInk" xmlns:wne="http://schemas.microsoft.com/office/word/2006/wordml" xmlns:wps="http://schemas.microsoft.com/office/word/2010/wordprocessingShape" mc:Ignorable="w14 w15 wp14">
   <w:abstractNum w:abstractNumId="0">
-    <w:nsid w:val="3ABC79BE"/>
+    <w:nsid w:val="061E6AAC"/>
     <w:multiLevelType w:val="hybridMultilevel"/>
-    <w:tmpl w:val="8A485F86"/>
-    <w:lvl w:ilvl="0" w:tplc="3698CC5C">
+    <w:tmpl w:val="4B1CDF8A"/>
+    <w:lvl w:ilvl="0" w:tplc="8E7A76FE">
       <w:start w:val="1"/>
       <w:numFmt w:val="decimal"/>
       <w:lvlText w:val="%1、"/>
@@ -5755,10 +5995,10 @@
     </w:lvl>
   </w:abstractNum>
   <w:abstractNum w:abstractNumId="1">
-    <w:nsid w:val="3ED234CE"/>
+    <w:nsid w:val="3ABC79BE"/>
     <w:multiLevelType w:val="hybridMultilevel"/>
-    <w:tmpl w:val="C36233FE"/>
-    <w:lvl w:ilvl="0" w:tplc="73C24AA4">
+    <w:tmpl w:val="8A485F86"/>
+    <w:lvl w:ilvl="0" w:tplc="3698CC5C">
       <w:start w:val="1"/>
       <w:numFmt w:val="decimal"/>
       <w:lvlText w:val="%1、"/>
@@ -5844,16 +6084,16 @@
     </w:lvl>
   </w:abstractNum>
   <w:abstractNum w:abstractNumId="2">
-    <w:nsid w:val="6A046C7E"/>
+    <w:nsid w:val="3ED234CE"/>
     <w:multiLevelType w:val="hybridMultilevel"/>
-    <w:tmpl w:val="B1D248A6"/>
-    <w:lvl w:ilvl="0" w:tplc="86363FD2">
+    <w:tmpl w:val="C36233FE"/>
+    <w:lvl w:ilvl="0" w:tplc="73C24AA4">
       <w:start w:val="1"/>
       <w:numFmt w:val="decimal"/>
       <w:lvlText w:val="%1、"/>
       <w:lvlJc w:val="left"/>
       <w:pPr>
-        <w:ind w:left="360" w:hanging="360"/>
+        <w:ind w:left="780" w:hanging="360"/>
       </w:pPr>
       <w:rPr>
         <w:rFonts w:hint="default"/>
@@ -5865,7 +6105,7 @@
       <w:lvlText w:val="%2)"/>
       <w:lvlJc w:val="left"/>
       <w:pPr>
-        <w:ind w:left="840" w:hanging="420"/>
+        <w:ind w:left="1260" w:hanging="420"/>
       </w:pPr>
     </w:lvl>
     <w:lvl w:ilvl="2" w:tplc="0409001B" w:tentative="1">
@@ -5874,7 +6114,7 @@
       <w:lvlText w:val="%3."/>
       <w:lvlJc w:val="right"/>
       <w:pPr>
-        <w:ind w:left="1260" w:hanging="420"/>
+        <w:ind w:left="1680" w:hanging="420"/>
       </w:pPr>
     </w:lvl>
     <w:lvl w:ilvl="3" w:tplc="0409000F" w:tentative="1">
@@ -5883,7 +6123,7 @@
       <w:lvlText w:val="%4."/>
       <w:lvlJc w:val="left"/>
       <w:pPr>
-        <w:ind w:left="1680" w:hanging="420"/>
+        <w:ind w:left="2100" w:hanging="420"/>
       </w:pPr>
     </w:lvl>
     <w:lvl w:ilvl="4" w:tplc="04090019" w:tentative="1">
@@ -5892,7 +6132,7 @@
       <w:lvlText w:val="%5)"/>
       <w:lvlJc w:val="left"/>
       <w:pPr>
-        <w:ind w:left="2100" w:hanging="420"/>
+        <w:ind w:left="2520" w:hanging="420"/>
       </w:pPr>
     </w:lvl>
     <w:lvl w:ilvl="5" w:tplc="0409001B" w:tentative="1">
@@ -5901,7 +6141,7 @@
       <w:lvlText w:val="%6."/>
       <w:lvlJc w:val="right"/>
       <w:pPr>
-        <w:ind w:left="2520" w:hanging="420"/>
+        <w:ind w:left="2940" w:hanging="420"/>
       </w:pPr>
     </w:lvl>
     <w:lvl w:ilvl="6" w:tplc="0409000F" w:tentative="1">
@@ -5910,7 +6150,7 @@
       <w:lvlText w:val="%7."/>
       <w:lvlJc w:val="left"/>
       <w:pPr>
-        <w:ind w:left="2940" w:hanging="420"/>
+        <w:ind w:left="3360" w:hanging="420"/>
       </w:pPr>
     </w:lvl>
     <w:lvl w:ilvl="7" w:tplc="04090019" w:tentative="1">
@@ -5919,7 +6159,7 @@
       <w:lvlText w:val="%8)"/>
       <w:lvlJc w:val="left"/>
       <w:pPr>
-        <w:ind w:left="3360" w:hanging="420"/>
+        <w:ind w:left="3780" w:hanging="420"/>
       </w:pPr>
     </w:lvl>
     <w:lvl w:ilvl="8" w:tplc="0409001B" w:tentative="1">
@@ -5928,18 +6168,202 @@
       <w:lvlText w:val="%9."/>
       <w:lvlJc w:val="right"/>
       <w:pPr>
+        <w:ind w:left="4200" w:hanging="420"/>
+      </w:pPr>
+    </w:lvl>
+  </w:abstractNum>
+  <w:abstractNum w:abstractNumId="3">
+    <w:nsid w:val="6A046C7E"/>
+    <w:multiLevelType w:val="hybridMultilevel"/>
+    <w:tmpl w:val="B1D248A6"/>
+    <w:lvl w:ilvl="0" w:tplc="86363FD2">
+      <w:start w:val="1"/>
+      <w:numFmt w:val="decimal"/>
+      <w:lvlText w:val="%1、"/>
+      <w:lvlJc w:val="left"/>
+      <w:pPr>
+        <w:ind w:left="780" w:hanging="360"/>
+      </w:pPr>
+      <w:rPr>
+        <w:rFonts w:hint="default"/>
+      </w:rPr>
+    </w:lvl>
+    <w:lvl w:ilvl="1" w:tplc="04090019" w:tentative="1">
+      <w:start w:val="1"/>
+      <w:numFmt w:val="lowerLetter"/>
+      <w:lvlText w:val="%2)"/>
+      <w:lvlJc w:val="left"/>
+      <w:pPr>
+        <w:ind w:left="1260" w:hanging="420"/>
+      </w:pPr>
+    </w:lvl>
+    <w:lvl w:ilvl="2" w:tplc="0409001B" w:tentative="1">
+      <w:start w:val="1"/>
+      <w:numFmt w:val="lowerRoman"/>
+      <w:lvlText w:val="%3."/>
+      <w:lvlJc w:val="right"/>
+      <w:pPr>
+        <w:ind w:left="1680" w:hanging="420"/>
+      </w:pPr>
+    </w:lvl>
+    <w:lvl w:ilvl="3" w:tplc="0409000F" w:tentative="1">
+      <w:start w:val="1"/>
+      <w:numFmt w:val="decimal"/>
+      <w:lvlText w:val="%4."/>
+      <w:lvlJc w:val="left"/>
+      <w:pPr>
+        <w:ind w:left="2100" w:hanging="420"/>
+      </w:pPr>
+    </w:lvl>
+    <w:lvl w:ilvl="4" w:tplc="04090019" w:tentative="1">
+      <w:start w:val="1"/>
+      <w:numFmt w:val="lowerLetter"/>
+      <w:lvlText w:val="%5)"/>
+      <w:lvlJc w:val="left"/>
+      <w:pPr>
+        <w:ind w:left="2520" w:hanging="420"/>
+      </w:pPr>
+    </w:lvl>
+    <w:lvl w:ilvl="5" w:tplc="0409001B" w:tentative="1">
+      <w:start w:val="1"/>
+      <w:numFmt w:val="lowerRoman"/>
+      <w:lvlText w:val="%6."/>
+      <w:lvlJc w:val="right"/>
+      <w:pPr>
+        <w:ind w:left="2940" w:hanging="420"/>
+      </w:pPr>
+    </w:lvl>
+    <w:lvl w:ilvl="6" w:tplc="0409000F" w:tentative="1">
+      <w:start w:val="1"/>
+      <w:numFmt w:val="decimal"/>
+      <w:lvlText w:val="%7."/>
+      <w:lvlJc w:val="left"/>
+      <w:pPr>
+        <w:ind w:left="3360" w:hanging="420"/>
+      </w:pPr>
+    </w:lvl>
+    <w:lvl w:ilvl="7" w:tplc="04090019" w:tentative="1">
+      <w:start w:val="1"/>
+      <w:numFmt w:val="lowerLetter"/>
+      <w:lvlText w:val="%8)"/>
+      <w:lvlJc w:val="left"/>
+      <w:pPr>
+        <w:ind w:left="3780" w:hanging="420"/>
+      </w:pPr>
+    </w:lvl>
+    <w:lvl w:ilvl="8" w:tplc="0409001B" w:tentative="1">
+      <w:start w:val="1"/>
+      <w:numFmt w:val="lowerRoman"/>
+      <w:lvlText w:val="%9."/>
+      <w:lvlJc w:val="right"/>
+      <w:pPr>
+        <w:ind w:left="4200" w:hanging="420"/>
+      </w:pPr>
+    </w:lvl>
+  </w:abstractNum>
+  <w:abstractNum w:abstractNumId="4">
+    <w:nsid w:val="6DF52323"/>
+    <w:multiLevelType w:val="hybridMultilevel"/>
+    <w:tmpl w:val="4AC6E3AA"/>
+    <w:lvl w:ilvl="0" w:tplc="46BC09F4">
+      <w:start w:val="1"/>
+      <w:numFmt w:val="decimal"/>
+      <w:lvlText w:val="%1、"/>
+      <w:lvlJc w:val="left"/>
+      <w:pPr>
+        <w:ind w:left="360" w:hanging="360"/>
+      </w:pPr>
+      <w:rPr>
+        <w:rFonts w:hint="default"/>
+      </w:rPr>
+    </w:lvl>
+    <w:lvl w:ilvl="1" w:tplc="04090019" w:tentative="1">
+      <w:start w:val="1"/>
+      <w:numFmt w:val="lowerLetter"/>
+      <w:lvlText w:val="%2)"/>
+      <w:lvlJc w:val="left"/>
+      <w:pPr>
+        <w:ind w:left="840" w:hanging="420"/>
+      </w:pPr>
+    </w:lvl>
+    <w:lvl w:ilvl="2" w:tplc="0409001B" w:tentative="1">
+      <w:start w:val="1"/>
+      <w:numFmt w:val="lowerRoman"/>
+      <w:lvlText w:val="%3."/>
+      <w:lvlJc w:val="right"/>
+      <w:pPr>
+        <w:ind w:left="1260" w:hanging="420"/>
+      </w:pPr>
+    </w:lvl>
+    <w:lvl w:ilvl="3" w:tplc="0409000F" w:tentative="1">
+      <w:start w:val="1"/>
+      <w:numFmt w:val="decimal"/>
+      <w:lvlText w:val="%4."/>
+      <w:lvlJc w:val="left"/>
+      <w:pPr>
+        <w:ind w:left="1680" w:hanging="420"/>
+      </w:pPr>
+    </w:lvl>
+    <w:lvl w:ilvl="4" w:tplc="04090019" w:tentative="1">
+      <w:start w:val="1"/>
+      <w:numFmt w:val="lowerLetter"/>
+      <w:lvlText w:val="%5)"/>
+      <w:lvlJc w:val="left"/>
+      <w:pPr>
+        <w:ind w:left="2100" w:hanging="420"/>
+      </w:pPr>
+    </w:lvl>
+    <w:lvl w:ilvl="5" w:tplc="0409001B" w:tentative="1">
+      <w:start w:val="1"/>
+      <w:numFmt w:val="lowerRoman"/>
+      <w:lvlText w:val="%6."/>
+      <w:lvlJc w:val="right"/>
+      <w:pPr>
+        <w:ind w:left="2520" w:hanging="420"/>
+      </w:pPr>
+    </w:lvl>
+    <w:lvl w:ilvl="6" w:tplc="0409000F" w:tentative="1">
+      <w:start w:val="1"/>
+      <w:numFmt w:val="decimal"/>
+      <w:lvlText w:val="%7."/>
+      <w:lvlJc w:val="left"/>
+      <w:pPr>
+        <w:ind w:left="2940" w:hanging="420"/>
+      </w:pPr>
+    </w:lvl>
+    <w:lvl w:ilvl="7" w:tplc="04090019" w:tentative="1">
+      <w:start w:val="1"/>
+      <w:numFmt w:val="lowerLetter"/>
+      <w:lvlText w:val="%8)"/>
+      <w:lvlJc w:val="left"/>
+      <w:pPr>
+        <w:ind w:left="3360" w:hanging="420"/>
+      </w:pPr>
+    </w:lvl>
+    <w:lvl w:ilvl="8" w:tplc="0409001B" w:tentative="1">
+      <w:start w:val="1"/>
+      <w:numFmt w:val="lowerRoman"/>
+      <w:lvlText w:val="%9."/>
+      <w:lvlJc w:val="right"/>
+      <w:pPr>
         <w:ind w:left="3780" w:hanging="420"/>
       </w:pPr>
     </w:lvl>
   </w:abstractNum>
   <w:num w:numId="1">
+    <w:abstractNumId w:val="3"/>
+  </w:num>
+  <w:num w:numId="2">
     <w:abstractNumId w:val="2"/>
   </w:num>
-  <w:num w:numId="2">
+  <w:num w:numId="3">
     <w:abstractNumId w:val="1"/>
   </w:num>
-  <w:num w:numId="3">
+  <w:num w:numId="4">
     <w:abstractNumId w:val="0"/>
+  </w:num>
+  <w:num w:numId="5">
+    <w:abstractNumId w:val="4"/>
   </w:num>
 </w:numbering>
 </file>
@@ -6464,6 +6888,53 @@
       </w:tblCellMar>
     </w:tblPr>
   </w:style>
+  <w:style w:type="paragraph" w:styleId="a7">
+    <w:name w:val="Title"/>
+    <w:basedOn w:val="a"/>
+    <w:next w:val="a"/>
+    <w:link w:val="Char1"/>
+    <w:uiPriority w:val="10"/>
+    <w:qFormat/>
+    <w:rsid w:val="00887990"/>
+    <w:pPr>
+      <w:spacing w:before="240" w:after="60"/>
+      <w:jc w:val="center"/>
+      <w:outlineLvl w:val="0"/>
+    </w:pPr>
+    <w:rPr>
+      <w:rFonts w:asciiTheme="majorHAnsi" w:eastAsia="宋体" w:hAnsiTheme="majorHAnsi" w:cstheme="majorBidi"/>
+      <w:b/>
+      <w:bCs/>
+      <w:sz w:val="32"/>
+      <w:szCs w:val="32"/>
+    </w:rPr>
+  </w:style>
+  <w:style w:type="character" w:customStyle="1" w:styleId="Char1">
+    <w:name w:val="标题 Char"/>
+    <w:basedOn w:val="a0"/>
+    <w:link w:val="a7"/>
+    <w:uiPriority w:val="10"/>
+    <w:rsid w:val="00887990"/>
+    <w:rPr>
+      <w:rFonts w:asciiTheme="majorHAnsi" w:eastAsia="宋体" w:hAnsiTheme="majorHAnsi" w:cstheme="majorBidi"/>
+      <w:b/>
+      <w:bCs/>
+      <w:sz w:val="32"/>
+      <w:szCs w:val="32"/>
+    </w:rPr>
+  </w:style>
+  <w:style w:type="character" w:styleId="a8">
+    <w:name w:val="Hyperlink"/>
+    <w:basedOn w:val="a0"/>
+    <w:uiPriority w:val="99"/>
+    <w:semiHidden/>
+    <w:unhideWhenUsed/>
+    <w:rsid w:val="000C77E7"/>
+    <w:rPr>
+      <w:color w:val="0000FF"/>
+      <w:u w:val="single"/>
+    </w:rPr>
+  </w:style>
 </w:styles>
 </file>
 

</xml_diff>